<commit_message>
Only UZK with disclaimer in report
</commit_message>
<xml_diff>
--- a/QualityControl/bin/Debug/Template/vik.docx
+++ b/QualityControl/bin/Debug/Template/vik.docx
@@ -2,6 +2,10 @@
 <file path=word/document.xml><?xml version="1.0" encoding="utf-8"?>
 <w:document xmlns:wpc="http://schemas.microsoft.com/office/word/2010/wordprocessingCanvas" xmlns:mc="http://schemas.openxmlformats.org/markup-compatibility/2006" xmlns:o="urn:schemas-microsoft-com:office:office" xmlns:r="http://schemas.openxmlformats.org/officeDocument/2006/relationships" xmlns:m="http://schemas.openxmlformats.org/officeDocument/2006/math" xmlns:v="urn:schemas-microsoft-com:vml" xmlns:wp14="http://schemas.microsoft.com/office/word/2010/wordprocessingDrawing" xmlns:wp="http://schemas.openxmlformats.org/drawingml/2006/wordprocessingDrawing" xmlns:w10="urn:schemas-microsoft-com:office:word" xmlns:w="http://schemas.openxmlformats.org/wordprocessingml/2006/main" xmlns:w14="http://schemas.microsoft.com/office/word/2010/wordml" xmlns:w15="http://schemas.microsoft.com/office/word/2012/wordml" xmlns:wpg="http://schemas.microsoft.com/office/word/2010/wordprocessingGroup" xmlns:wpi="http://schemas.microsoft.com/office/word/2010/wordprocessingInk" xmlns:wne="http://schemas.microsoft.com/office/word/2006/wordml" xmlns:wps="http://schemas.microsoft.com/office/word/2010/wordprocessingShape" mc:Ignorable="w14 w15 wp14">
   <w:body>
+    <w:p>
+      <w:bookmarkStart w:id="0" w:name="_GoBack"/>
+      <w:bookmarkEnd w:id="0"/>
+    </w:p>
     <w:tbl>
       <w:tblPr>
         <w:tblW w:w="9907" w:type="dxa"/>
@@ -872,8 +876,6 @@
           <w:szCs w:val="12"/>
         </w:rPr>
       </w:pPr>
-      <w:bookmarkStart w:id="0" w:name="_GoBack"/>
-      <w:bookmarkEnd w:id="0"/>
     </w:p>
     <w:tbl>
       <w:tblPr>
@@ -2072,7 +2074,6 @@
     <w:uiPriority w:val="99"/>
     <w:rsid w:val="00897756"/>
     <w:tblPr>
-      <w:tblInd w:w="0" w:type="dxa"/>
       <w:tblBorders>
         <w:top w:val="single" w:sz="4" w:space="0" w:color="auto"/>
         <w:left w:val="single" w:sz="4" w:space="0" w:color="auto"/>
@@ -2081,12 +2082,6 @@
         <w:insideH w:val="single" w:sz="4" w:space="0" w:color="auto"/>
         <w:insideV w:val="single" w:sz="4" w:space="0" w:color="auto"/>
       </w:tblBorders>
-      <w:tblCellMar>
-        <w:top w:w="0" w:type="dxa"/>
-        <w:left w:w="108" w:type="dxa"/>
-        <w:bottom w:w="0" w:type="dxa"/>
-        <w:right w:w="108" w:type="dxa"/>
-      </w:tblCellMar>
     </w:tblPr>
   </w:style>
   <w:style w:type="paragraph" w:styleId="a4">

</xml_diff>